<commit_message>
Added Code Screenshots to Document
</commit_message>
<xml_diff>
--- a/Week 6 Coding Assignment (1).docx
+++ b/Week 6 Coding Assignment (1).docx
@@ -106,7 +106,6 @@
                 <w:color w:val="auto"/>
                 <w:spacing w:val="0"/>
                 <w:position w:val="0"/>
-                <w:shd w:fill="auto" w:val="clear"/>
               </w:rPr>
             </w:pPr>
             <w:r>
@@ -147,7 +146,6 @@
                 <w:color w:val="auto"/>
                 <w:spacing w:val="0"/>
                 <w:position w:val="0"/>
-                <w:shd w:fill="auto" w:val="clear"/>
               </w:rPr>
             </w:pPr>
             <w:r>
@@ -188,7 +186,6 @@
                 <w:color w:val="auto"/>
                 <w:spacing w:val="0"/>
                 <w:position w:val="0"/>
-                <w:shd w:fill="auto" w:val="clear"/>
               </w:rPr>
             </w:pPr>
             <w:r>
@@ -235,7 +232,6 @@
                 <w:color w:val="auto"/>
                 <w:spacing w:val="0"/>
                 <w:position w:val="0"/>
-                <w:shd w:fill="auto" w:val="clear"/>
               </w:rPr>
             </w:pPr>
             <w:r>
@@ -276,7 +272,6 @@
                 <w:color w:val="auto"/>
                 <w:spacing w:val="0"/>
                 <w:position w:val="0"/>
-                <w:shd w:fill="auto" w:val="clear"/>
               </w:rPr>
             </w:pPr>
             <w:r>
@@ -317,7 +312,6 @@
                 <w:color w:val="auto"/>
                 <w:spacing w:val="0"/>
                 <w:position w:val="0"/>
-                <w:shd w:fill="auto" w:val="clear"/>
               </w:rPr>
             </w:pPr>
             <w:r>
@@ -364,7 +358,6 @@
                 <w:color w:val="auto"/>
                 <w:spacing w:val="0"/>
                 <w:position w:val="0"/>
-                <w:shd w:fill="auto" w:val="clear"/>
               </w:rPr>
             </w:pPr>
             <w:r>
@@ -405,7 +398,6 @@
                 <w:color w:val="auto"/>
                 <w:spacing w:val="0"/>
                 <w:position w:val="0"/>
-                <w:shd w:fill="auto" w:val="clear"/>
               </w:rPr>
             </w:pPr>
             <w:r>
@@ -446,7 +438,6 @@
                 <w:color w:val="auto"/>
                 <w:spacing w:val="0"/>
                 <w:position w:val="0"/>
-                <w:shd w:fill="auto" w:val="clear"/>
               </w:rPr>
             </w:pPr>
             <w:r>
@@ -493,7 +484,6 @@
                 <w:color w:val="auto"/>
                 <w:spacing w:val="0"/>
                 <w:position w:val="0"/>
-                <w:shd w:fill="auto" w:val="clear"/>
               </w:rPr>
             </w:pPr>
             <w:r>
@@ -534,7 +524,6 @@
                 <w:color w:val="auto"/>
                 <w:spacing w:val="0"/>
                 <w:position w:val="0"/>
-                <w:shd w:fill="auto" w:val="clear"/>
               </w:rPr>
             </w:pPr>
             <w:r>
@@ -575,7 +564,6 @@
                 <w:color w:val="auto"/>
                 <w:spacing w:val="0"/>
                 <w:position w:val="0"/>
-                <w:shd w:fill="auto" w:val="clear"/>
               </w:rPr>
             </w:pPr>
             <w:r>
@@ -622,7 +610,6 @@
                 <w:color w:val="auto"/>
                 <w:spacing w:val="0"/>
                 <w:position w:val="0"/>
-                <w:shd w:fill="auto" w:val="clear"/>
               </w:rPr>
             </w:pPr>
             <w:r>
@@ -663,7 +650,6 @@
                 <w:color w:val="auto"/>
                 <w:spacing w:val="0"/>
                 <w:position w:val="0"/>
-                <w:shd w:fill="auto" w:val="clear"/>
               </w:rPr>
             </w:pPr>
             <w:r>
@@ -704,7 +690,6 @@
                 <w:color w:val="auto"/>
                 <w:spacing w:val="0"/>
                 <w:position w:val="0"/>
-                <w:shd w:fill="auto" w:val="clear"/>
               </w:rPr>
             </w:pPr>
             <w:r>
@@ -1090,6 +1075,300 @@
     </w:p>
     <w:p>
       <w:pPr>
+        <w:spacing w:before="0" w:after="160" w:line="240"/>
+        <w:ind w:right="0" w:left="0" w:firstLine="0"/>
+        <w:jc w:val="left"/>
+        <w:rPr>
+          <w:rFonts w:ascii="Times New Roman" w:hAnsi="Times New Roman" w:cs="Times New Roman" w:eastAsia="Times New Roman"/>
+          <w:b/>
+          <w:color w:val="auto"/>
+          <w:spacing w:val="0"/>
+          <w:position w:val="0"/>
+          <w:sz w:val="24"/>
+          <w:shd w:fill="auto" w:val="clear"/>
+        </w:rPr>
+      </w:pPr>
+      <w:r>
+        <w:object w:dxaOrig="8640" w:dyaOrig="6912">
+          <v:rect xmlns:o="urn:schemas-microsoft-com:office:office" xmlns:v="urn:schemas-microsoft-com:vml" id="rectole0000000000" style="width:432.000000pt;height:345.600000pt" o:preferrelative="t" o:ole="">
+            <o:lock v:ext="edit"/>
+            <v:imagedata xmlns:r="http://schemas.openxmlformats.org/officeDocument/2006/relationships" r:id="docRId1" o:title=""/>
+          </v:rect>
+          <o:OLEObject xmlns:r="http://schemas.openxmlformats.org/officeDocument/2006/relationships" xmlns:o="urn:schemas-microsoft-com:office:office" Type="Embed" ProgID="StaticMetafile" DrawAspect="Content" ObjectID="0000000000" ShapeID="rectole0000000000" r:id="docRId0"/>
+        </w:object>
+      </w:r>
+    </w:p>
+    <w:p>
+      <w:pPr>
+        <w:spacing w:before="0" w:after="160" w:line="240"/>
+        <w:ind w:right="0" w:left="0" w:firstLine="0"/>
+        <w:jc w:val="left"/>
+        <w:rPr>
+          <w:rFonts w:ascii="Times New Roman" w:hAnsi="Times New Roman" w:cs="Times New Roman" w:eastAsia="Times New Roman"/>
+          <w:b/>
+          <w:color w:val="auto"/>
+          <w:spacing w:val="0"/>
+          <w:position w:val="0"/>
+          <w:sz w:val="24"/>
+          <w:shd w:fill="auto" w:val="clear"/>
+        </w:rPr>
+      </w:pPr>
+      <w:r>
+        <w:object w:dxaOrig="8640" w:dyaOrig="6456">
+          <v:rect xmlns:o="urn:schemas-microsoft-com:office:office" xmlns:v="urn:schemas-microsoft-com:vml" id="rectole0000000001" style="width:432.000000pt;height:322.800000pt" o:preferrelative="t" o:ole="">
+            <o:lock v:ext="edit"/>
+            <v:imagedata xmlns:r="http://schemas.openxmlformats.org/officeDocument/2006/relationships" r:id="docRId3" o:title=""/>
+          </v:rect>
+          <o:OLEObject xmlns:r="http://schemas.openxmlformats.org/officeDocument/2006/relationships" xmlns:o="urn:schemas-microsoft-com:office:office" Type="Embed" ProgID="StaticMetafile" DrawAspect="Content" ObjectID="0000000001" ShapeID="rectole0000000001" r:id="docRId2"/>
+        </w:object>
+      </w:r>
+    </w:p>
+    <w:p>
+      <w:pPr>
+        <w:spacing w:before="0" w:after="160" w:line="240"/>
+        <w:ind w:right="0" w:left="0" w:firstLine="0"/>
+        <w:jc w:val="left"/>
+        <w:rPr>
+          <w:rFonts w:ascii="Times New Roman" w:hAnsi="Times New Roman" w:cs="Times New Roman" w:eastAsia="Times New Roman"/>
+          <w:b/>
+          <w:color w:val="auto"/>
+          <w:spacing w:val="0"/>
+          <w:position w:val="0"/>
+          <w:sz w:val="24"/>
+          <w:shd w:fill="auto" w:val="clear"/>
+        </w:rPr>
+      </w:pPr>
+      <w:r>
+        <w:object w:dxaOrig="8640" w:dyaOrig="6828">
+          <v:rect xmlns:o="urn:schemas-microsoft-com:office:office" xmlns:v="urn:schemas-microsoft-com:vml" id="rectole0000000002" style="width:432.000000pt;height:341.400000pt" o:preferrelative="t" o:ole="">
+            <o:lock v:ext="edit"/>
+            <v:imagedata xmlns:r="http://schemas.openxmlformats.org/officeDocument/2006/relationships" r:id="docRId5" o:title=""/>
+          </v:rect>
+          <o:OLEObject xmlns:r="http://schemas.openxmlformats.org/officeDocument/2006/relationships" xmlns:o="urn:schemas-microsoft-com:office:office" Type="Embed" ProgID="StaticMetafile" DrawAspect="Content" ObjectID="0000000002" ShapeID="rectole0000000002" r:id="docRId4"/>
+        </w:object>
+      </w:r>
+    </w:p>
+    <w:p>
+      <w:pPr>
+        <w:spacing w:before="0" w:after="160" w:line="240"/>
+        <w:ind w:right="0" w:left="0" w:firstLine="0"/>
+        <w:jc w:val="left"/>
+        <w:rPr>
+          <w:rFonts w:ascii="Times New Roman" w:hAnsi="Times New Roman" w:cs="Times New Roman" w:eastAsia="Times New Roman"/>
+          <w:b/>
+          <w:color w:val="auto"/>
+          <w:spacing w:val="0"/>
+          <w:position w:val="0"/>
+          <w:sz w:val="24"/>
+          <w:shd w:fill="auto" w:val="clear"/>
+        </w:rPr>
+      </w:pPr>
+      <w:r>
+        <w:object w:dxaOrig="8640" w:dyaOrig="1776">
+          <v:rect xmlns:o="urn:schemas-microsoft-com:office:office" xmlns:v="urn:schemas-microsoft-com:vml" id="rectole0000000003" style="width:432.000000pt;height:88.800000pt" o:preferrelative="t" o:ole="">
+            <o:lock v:ext="edit"/>
+            <v:imagedata xmlns:r="http://schemas.openxmlformats.org/officeDocument/2006/relationships" r:id="docRId7" o:title=""/>
+          </v:rect>
+          <o:OLEObject xmlns:r="http://schemas.openxmlformats.org/officeDocument/2006/relationships" xmlns:o="urn:schemas-microsoft-com:office:office" Type="Embed" ProgID="StaticMetafile" DrawAspect="Content" ObjectID="0000000003" ShapeID="rectole0000000003" r:id="docRId6"/>
+        </w:object>
+      </w:r>
+    </w:p>
+    <w:p>
+      <w:pPr>
+        <w:spacing w:before="0" w:after="160" w:line="240"/>
+        <w:ind w:right="0" w:left="0" w:firstLine="0"/>
+        <w:jc w:val="left"/>
+        <w:rPr>
+          <w:rFonts w:ascii="Times New Roman" w:hAnsi="Times New Roman" w:cs="Times New Roman" w:eastAsia="Times New Roman"/>
+          <w:b/>
+          <w:color w:val="auto"/>
+          <w:spacing w:val="0"/>
+          <w:position w:val="0"/>
+          <w:sz w:val="24"/>
+          <w:shd w:fill="auto" w:val="clear"/>
+        </w:rPr>
+      </w:pPr>
+    </w:p>
+    <w:p>
+      <w:pPr>
+        <w:spacing w:before="0" w:after="160" w:line="240"/>
+        <w:ind w:right="0" w:left="0" w:firstLine="0"/>
+        <w:jc w:val="left"/>
+        <w:rPr>
+          <w:rFonts w:ascii="Times New Roman" w:hAnsi="Times New Roman" w:cs="Times New Roman" w:eastAsia="Times New Roman"/>
+          <w:b/>
+          <w:color w:val="auto"/>
+          <w:spacing w:val="0"/>
+          <w:position w:val="0"/>
+          <w:sz w:val="24"/>
+          <w:shd w:fill="auto" w:val="clear"/>
+        </w:rPr>
+      </w:pPr>
+      <w:r>
+        <w:rPr>
+          <w:rFonts w:ascii="Times New Roman" w:hAnsi="Times New Roman" w:cs="Times New Roman" w:eastAsia="Times New Roman"/>
+          <w:b/>
+          <w:color w:val="auto"/>
+          <w:spacing w:val="0"/>
+          <w:position w:val="0"/>
+          <w:sz w:val="24"/>
+          <w:shd w:fill="auto" w:val="clear"/>
+        </w:rPr>
+        <w:t xml:space="preserve">Testing Code:</w:t>
+      </w:r>
+    </w:p>
+    <w:p>
+      <w:pPr>
+        <w:spacing w:before="0" w:after="160" w:line="240"/>
+        <w:ind w:right="0" w:left="0" w:firstLine="0"/>
+        <w:jc w:val="left"/>
+        <w:rPr>
+          <w:rFonts w:ascii="Times New Roman" w:hAnsi="Times New Roman" w:cs="Times New Roman" w:eastAsia="Times New Roman"/>
+          <w:b/>
+          <w:color w:val="auto"/>
+          <w:spacing w:val="0"/>
+          <w:position w:val="0"/>
+          <w:sz w:val="24"/>
+          <w:shd w:fill="auto" w:val="clear"/>
+        </w:rPr>
+      </w:pPr>
+      <w:r>
+        <w:object w:dxaOrig="7007" w:dyaOrig="2615">
+          <v:rect xmlns:o="urn:schemas-microsoft-com:office:office" xmlns:v="urn:schemas-microsoft-com:vml" id="rectole0000000004" style="width:350.350000pt;height:130.750000pt" o:preferrelative="t" o:ole="">
+            <o:lock v:ext="edit"/>
+            <v:imagedata xmlns:r="http://schemas.openxmlformats.org/officeDocument/2006/relationships" r:id="docRId9" o:title=""/>
+          </v:rect>
+          <o:OLEObject xmlns:r="http://schemas.openxmlformats.org/officeDocument/2006/relationships" xmlns:o="urn:schemas-microsoft-com:office:office" Type="Embed" ProgID="StaticMetafile" DrawAspect="Content" ObjectID="0000000004" ShapeID="rectole0000000004" r:id="docRId8"/>
+        </w:object>
+      </w:r>
+    </w:p>
+    <w:p>
+      <w:pPr>
+        <w:spacing w:before="0" w:after="160" w:line="240"/>
+        <w:ind w:right="0" w:left="0" w:firstLine="0"/>
+        <w:jc w:val="left"/>
+        <w:rPr>
+          <w:rFonts w:ascii="Times New Roman" w:hAnsi="Times New Roman" w:cs="Times New Roman" w:eastAsia="Times New Roman"/>
+          <w:b/>
+          <w:color w:val="auto"/>
+          <w:spacing w:val="0"/>
+          <w:position w:val="0"/>
+          <w:sz w:val="24"/>
+          <w:shd w:fill="auto" w:val="clear"/>
+        </w:rPr>
+      </w:pPr>
+      <w:r>
+        <w:object w:dxaOrig="8640" w:dyaOrig="8496">
+          <v:rect xmlns:o="urn:schemas-microsoft-com:office:office" xmlns:v="urn:schemas-microsoft-com:vml" id="rectole0000000005" style="width:432.000000pt;height:424.800000pt" o:preferrelative="t" o:ole="">
+            <o:lock v:ext="edit"/>
+            <v:imagedata xmlns:r="http://schemas.openxmlformats.org/officeDocument/2006/relationships" r:id="docRId11" o:title=""/>
+          </v:rect>
+          <o:OLEObject xmlns:r="http://schemas.openxmlformats.org/officeDocument/2006/relationships" xmlns:o="urn:schemas-microsoft-com:office:office" Type="Embed" ProgID="StaticMetafile" DrawAspect="Content" ObjectID="0000000005" ShapeID="rectole0000000005" r:id="docRId10"/>
+        </w:object>
+      </w:r>
+    </w:p>
+    <w:p>
+      <w:pPr>
+        <w:spacing w:before="0" w:after="160" w:line="240"/>
+        <w:ind w:right="0" w:left="0" w:firstLine="0"/>
+        <w:jc w:val="left"/>
+        <w:rPr>
+          <w:rFonts w:ascii="Times New Roman" w:hAnsi="Times New Roman" w:cs="Times New Roman" w:eastAsia="Times New Roman"/>
+          <w:b/>
+          <w:color w:val="auto"/>
+          <w:spacing w:val="0"/>
+          <w:position w:val="0"/>
+          <w:sz w:val="24"/>
+          <w:shd w:fill="auto" w:val="clear"/>
+        </w:rPr>
+      </w:pPr>
+      <w:r>
+        <w:object w:dxaOrig="8640" w:dyaOrig="6660">
+          <v:rect xmlns:o="urn:schemas-microsoft-com:office:office" xmlns:v="urn:schemas-microsoft-com:vml" id="rectole0000000006" style="width:432.000000pt;height:333.000000pt" o:preferrelative="t" o:ole="">
+            <o:lock v:ext="edit"/>
+            <v:imagedata xmlns:r="http://schemas.openxmlformats.org/officeDocument/2006/relationships" r:id="docRId13" o:title=""/>
+          </v:rect>
+          <o:OLEObject xmlns:r="http://schemas.openxmlformats.org/officeDocument/2006/relationships" xmlns:o="urn:schemas-microsoft-com:office:office" Type="Embed" ProgID="StaticMetafile" DrawAspect="Content" ObjectID="0000000006" ShapeID="rectole0000000006" r:id="docRId12"/>
+        </w:object>
+      </w:r>
+    </w:p>
+    <w:p>
+      <w:pPr>
+        <w:spacing w:before="0" w:after="160" w:line="240"/>
+        <w:ind w:right="0" w:left="0" w:firstLine="0"/>
+        <w:jc w:val="left"/>
+        <w:rPr>
+          <w:rFonts w:ascii="Times New Roman" w:hAnsi="Times New Roman" w:cs="Times New Roman" w:eastAsia="Times New Roman"/>
+          <w:b/>
+          <w:color w:val="auto"/>
+          <w:spacing w:val="0"/>
+          <w:position w:val="0"/>
+          <w:sz w:val="24"/>
+          <w:shd w:fill="auto" w:val="clear"/>
+        </w:rPr>
+      </w:pPr>
+      <w:r>
+        <w:object w:dxaOrig="8640" w:dyaOrig="6707">
+          <v:rect xmlns:o="urn:schemas-microsoft-com:office:office" xmlns:v="urn:schemas-microsoft-com:vml" id="rectole0000000007" style="width:432.000000pt;height:335.350000pt" o:preferrelative="t" o:ole="">
+            <o:lock v:ext="edit"/>
+            <v:imagedata xmlns:r="http://schemas.openxmlformats.org/officeDocument/2006/relationships" r:id="docRId15" o:title=""/>
+          </v:rect>
+          <o:OLEObject xmlns:r="http://schemas.openxmlformats.org/officeDocument/2006/relationships" xmlns:o="urn:schemas-microsoft-com:office:office" Type="Embed" ProgID="StaticMetafile" DrawAspect="Content" ObjectID="0000000007" ShapeID="rectole0000000007" r:id="docRId14"/>
+        </w:object>
+      </w:r>
+    </w:p>
+    <w:p>
+      <w:pPr>
+        <w:spacing w:before="0" w:after="160" w:line="240"/>
+        <w:ind w:right="0" w:left="0" w:firstLine="0"/>
+        <w:jc w:val="left"/>
+        <w:rPr>
+          <w:rFonts w:ascii="Times New Roman" w:hAnsi="Times New Roman" w:cs="Times New Roman" w:eastAsia="Times New Roman"/>
+          <w:b/>
+          <w:color w:val="auto"/>
+          <w:spacing w:val="0"/>
+          <w:position w:val="0"/>
+          <w:sz w:val="24"/>
+          <w:shd w:fill="auto" w:val="clear"/>
+        </w:rPr>
+      </w:pPr>
+      <w:r>
+        <w:object w:dxaOrig="8640" w:dyaOrig="7128">
+          <v:rect xmlns:o="urn:schemas-microsoft-com:office:office" xmlns:v="urn:schemas-microsoft-com:vml" id="rectole0000000008" style="width:432.000000pt;height:356.400000pt" o:preferrelative="t" o:ole="">
+            <o:lock v:ext="edit"/>
+            <v:imagedata xmlns:r="http://schemas.openxmlformats.org/officeDocument/2006/relationships" r:id="docRId17" o:title=""/>
+          </v:rect>
+          <o:OLEObject xmlns:r="http://schemas.openxmlformats.org/officeDocument/2006/relationships" xmlns:o="urn:schemas-microsoft-com:office:office" Type="Embed" ProgID="StaticMetafile" DrawAspect="Content" ObjectID="0000000008" ShapeID="rectole0000000008" r:id="docRId16"/>
+        </w:object>
+      </w:r>
+    </w:p>
+    <w:p>
+      <w:pPr>
+        <w:spacing w:before="0" w:after="160" w:line="240"/>
+        <w:ind w:right="0" w:left="0" w:firstLine="0"/>
+        <w:jc w:val="left"/>
+        <w:rPr>
+          <w:rFonts w:ascii="Times New Roman" w:hAnsi="Times New Roman" w:cs="Times New Roman" w:eastAsia="Times New Roman"/>
+          <w:b/>
+          <w:color w:val="auto"/>
+          <w:spacing w:val="0"/>
+          <w:position w:val="0"/>
+          <w:sz w:val="24"/>
+          <w:shd w:fill="auto" w:val="clear"/>
+        </w:rPr>
+      </w:pPr>
+      <w:r>
+        <w:object w:dxaOrig="8640" w:dyaOrig="5184">
+          <v:rect xmlns:o="urn:schemas-microsoft-com:office:office" xmlns:v="urn:schemas-microsoft-com:vml" id="rectole0000000009" style="width:432.000000pt;height:259.200000pt" o:preferrelative="t" o:ole="">
+            <o:lock v:ext="edit"/>
+            <v:imagedata xmlns:r="http://schemas.openxmlformats.org/officeDocument/2006/relationships" r:id="docRId19" o:title=""/>
+          </v:rect>
+          <o:OLEObject xmlns:r="http://schemas.openxmlformats.org/officeDocument/2006/relationships" xmlns:o="urn:schemas-microsoft-com:office:office" Type="Embed" ProgID="StaticMetafile" DrawAspect="Content" ObjectID="0000000009" ShapeID="rectole0000000009" r:id="docRId18"/>
+        </w:object>
+      </w:r>
+    </w:p>
+    <w:p>
+      <w:pPr>
         <w:spacing w:before="0" w:after="160" w:line="259"/>
         <w:ind w:right="0" w:left="0" w:firstLine="0"/>
         <w:jc w:val="left"/>
@@ -1131,6 +1410,47 @@
         </w:rPr>
         <w:t xml:space="preserve">Screenshots of Running Application:</w:t>
       </w:r>
+    </w:p>
+    <w:p>
+      <w:pPr>
+        <w:spacing w:before="0" w:after="160" w:line="240"/>
+        <w:ind w:right="0" w:left="0" w:firstLine="0"/>
+        <w:jc w:val="left"/>
+        <w:rPr>
+          <w:rFonts w:ascii="Times New Roman" w:hAnsi="Times New Roman" w:cs="Times New Roman" w:eastAsia="Times New Roman"/>
+          <w:b/>
+          <w:color w:val="auto"/>
+          <w:spacing w:val="0"/>
+          <w:position w:val="0"/>
+          <w:sz w:val="24"/>
+          <w:shd w:fill="auto" w:val="clear"/>
+        </w:rPr>
+      </w:pPr>
+      <w:r>
+        <w:object w:dxaOrig="8640" w:dyaOrig="4500">
+          <v:rect xmlns:o="urn:schemas-microsoft-com:office:office" xmlns:v="urn:schemas-microsoft-com:vml" id="rectole0000000010" style="width:432.000000pt;height:225.000000pt" o:preferrelative="t" o:ole="">
+            <o:lock v:ext="edit"/>
+            <v:imagedata xmlns:r="http://schemas.openxmlformats.org/officeDocument/2006/relationships" r:id="docRId21" o:title=""/>
+          </v:rect>
+          <o:OLEObject xmlns:r="http://schemas.openxmlformats.org/officeDocument/2006/relationships" xmlns:o="urn:schemas-microsoft-com:office:office" Type="Embed" ProgID="StaticMetafile" DrawAspect="Content" ObjectID="0000000010" ShapeID="rectole0000000010" r:id="docRId20"/>
+        </w:object>
+      </w:r>
+    </w:p>
+    <w:p>
+      <w:pPr>
+        <w:spacing w:before="0" w:after="160" w:line="259"/>
+        <w:ind w:right="0" w:left="0" w:firstLine="0"/>
+        <w:jc w:val="left"/>
+        <w:rPr>
+          <w:rFonts w:ascii="Times New Roman" w:hAnsi="Times New Roman" w:cs="Times New Roman" w:eastAsia="Times New Roman"/>
+          <w:b/>
+          <w:color w:val="auto"/>
+          <w:spacing w:val="0"/>
+          <w:position w:val="0"/>
+          <w:sz w:val="24"/>
+          <w:shd w:fill="auto" w:val="clear"/>
+        </w:rPr>
+      </w:pPr>
     </w:p>
     <w:p>
       <w:pPr>

</xml_diff>

<commit_message>
Added URL for git
</commit_message>
<xml_diff>
--- a/Week 6 Coding Assignment (1).docx
+++ b/Week 6 Coding Assignment (1).docx
@@ -1089,8 +1089,8 @@
         </w:rPr>
       </w:pPr>
       <w:r>
-        <w:object w:dxaOrig="8640" w:dyaOrig="6912">
-          <v:rect xmlns:o="urn:schemas-microsoft-com:office:office" xmlns:v="urn:schemas-microsoft-com:vml" id="rectole0000000000" style="width:432.000000pt;height:345.600000pt" o:preferrelative="t" o:ole="">
+        <w:object w:dxaOrig="8747" w:dyaOrig="7005">
+          <v:rect xmlns:o="urn:schemas-microsoft-com:office:office" xmlns:v="urn:schemas-microsoft-com:vml" id="rectole0000000000" style="width:437.350000pt;height:350.250000pt" o:preferrelative="t" o:ole="">
             <o:lock v:ext="edit"/>
             <v:imagedata xmlns:r="http://schemas.openxmlformats.org/officeDocument/2006/relationships" r:id="docRId1" o:title=""/>
           </v:rect>
@@ -1114,8 +1114,8 @@
         </w:rPr>
       </w:pPr>
       <w:r>
-        <w:object w:dxaOrig="8640" w:dyaOrig="6456">
-          <v:rect xmlns:o="urn:schemas-microsoft-com:office:office" xmlns:v="urn:schemas-microsoft-com:vml" id="rectole0000000001" style="width:432.000000pt;height:322.800000pt" o:preferrelative="t" o:ole="">
+        <w:object w:dxaOrig="8747" w:dyaOrig="6540">
+          <v:rect xmlns:o="urn:schemas-microsoft-com:office:office" xmlns:v="urn:schemas-microsoft-com:vml" id="rectole0000000001" style="width:437.350000pt;height:327.000000pt" o:preferrelative="t" o:ole="">
             <o:lock v:ext="edit"/>
             <v:imagedata xmlns:r="http://schemas.openxmlformats.org/officeDocument/2006/relationships" r:id="docRId3" o:title=""/>
           </v:rect>
@@ -1139,8 +1139,8 @@
         </w:rPr>
       </w:pPr>
       <w:r>
-        <w:object w:dxaOrig="8640" w:dyaOrig="6828">
-          <v:rect xmlns:o="urn:schemas-microsoft-com:office:office" xmlns:v="urn:schemas-microsoft-com:vml" id="rectole0000000002" style="width:432.000000pt;height:341.400000pt" o:preferrelative="t" o:ole="">
+        <w:object w:dxaOrig="8747" w:dyaOrig="6904">
+          <v:rect xmlns:o="urn:schemas-microsoft-com:office:office" xmlns:v="urn:schemas-microsoft-com:vml" id="rectole0000000002" style="width:437.350000pt;height:345.200000pt" o:preferrelative="t" o:ole="">
             <o:lock v:ext="edit"/>
             <v:imagedata xmlns:r="http://schemas.openxmlformats.org/officeDocument/2006/relationships" r:id="docRId5" o:title=""/>
           </v:rect>
@@ -1164,8 +1164,8 @@
         </w:rPr>
       </w:pPr>
       <w:r>
-        <w:object w:dxaOrig="8640" w:dyaOrig="1776">
-          <v:rect xmlns:o="urn:schemas-microsoft-com:office:office" xmlns:v="urn:schemas-microsoft-com:vml" id="rectole0000000003" style="width:432.000000pt;height:88.800000pt" o:preferrelative="t" o:ole="">
+        <w:object w:dxaOrig="8747" w:dyaOrig="1802">
+          <v:rect xmlns:o="urn:schemas-microsoft-com:office:office" xmlns:v="urn:schemas-microsoft-com:vml" id="rectole0000000003" style="width:437.350000pt;height:90.100000pt" o:preferrelative="t" o:ole="">
             <o:lock v:ext="edit"/>
             <v:imagedata xmlns:r="http://schemas.openxmlformats.org/officeDocument/2006/relationships" r:id="docRId7" o:title=""/>
           </v:rect>
@@ -1233,8 +1233,8 @@
         </w:rPr>
       </w:pPr>
       <w:r>
-        <w:object w:dxaOrig="7007" w:dyaOrig="2615">
-          <v:rect xmlns:o="urn:schemas-microsoft-com:office:office" xmlns:v="urn:schemas-microsoft-com:vml" id="rectole0000000004" style="width:350.350000pt;height:130.750000pt" o:preferrelative="t" o:ole="">
+        <w:object w:dxaOrig="7086" w:dyaOrig="2652">
+          <v:rect xmlns:o="urn:schemas-microsoft-com:office:office" xmlns:v="urn:schemas-microsoft-com:vml" id="rectole0000000004" style="width:354.300000pt;height:132.600000pt" o:preferrelative="t" o:ole="">
             <o:lock v:ext="edit"/>
             <v:imagedata xmlns:r="http://schemas.openxmlformats.org/officeDocument/2006/relationships" r:id="docRId9" o:title=""/>
           </v:rect>
@@ -1258,8 +1258,8 @@
         </w:rPr>
       </w:pPr>
       <w:r>
-        <w:object w:dxaOrig="8640" w:dyaOrig="8496">
-          <v:rect xmlns:o="urn:schemas-microsoft-com:office:office" xmlns:v="urn:schemas-microsoft-com:vml" id="rectole0000000005" style="width:432.000000pt;height:424.800000pt" o:preferrelative="t" o:ole="">
+        <w:object w:dxaOrig="8747" w:dyaOrig="8605">
+          <v:rect xmlns:o="urn:schemas-microsoft-com:office:office" xmlns:v="urn:schemas-microsoft-com:vml" id="rectole0000000005" style="width:437.350000pt;height:430.250000pt" o:preferrelative="t" o:ole="">
             <o:lock v:ext="edit"/>
             <v:imagedata xmlns:r="http://schemas.openxmlformats.org/officeDocument/2006/relationships" r:id="docRId11" o:title=""/>
           </v:rect>
@@ -1283,8 +1283,8 @@
         </w:rPr>
       </w:pPr>
       <w:r>
-        <w:object w:dxaOrig="8640" w:dyaOrig="6660">
-          <v:rect xmlns:o="urn:schemas-microsoft-com:office:office" xmlns:v="urn:schemas-microsoft-com:vml" id="rectole0000000006" style="width:432.000000pt;height:333.000000pt" o:preferrelative="t" o:ole="">
+        <w:object w:dxaOrig="8747" w:dyaOrig="6742">
+          <v:rect xmlns:o="urn:schemas-microsoft-com:office:office" xmlns:v="urn:schemas-microsoft-com:vml" id="rectole0000000006" style="width:437.350000pt;height:337.100000pt" o:preferrelative="t" o:ole="">
             <o:lock v:ext="edit"/>
             <v:imagedata xmlns:r="http://schemas.openxmlformats.org/officeDocument/2006/relationships" r:id="docRId13" o:title=""/>
           </v:rect>
@@ -1308,8 +1308,8 @@
         </w:rPr>
       </w:pPr>
       <w:r>
-        <w:object w:dxaOrig="8640" w:dyaOrig="6707">
-          <v:rect xmlns:o="urn:schemas-microsoft-com:office:office" xmlns:v="urn:schemas-microsoft-com:vml" id="rectole0000000007" style="width:432.000000pt;height:335.350000pt" o:preferrelative="t" o:ole="">
+        <w:object w:dxaOrig="8747" w:dyaOrig="6782">
+          <v:rect xmlns:o="urn:schemas-microsoft-com:office:office" xmlns:v="urn:schemas-microsoft-com:vml" id="rectole0000000007" style="width:437.350000pt;height:339.100000pt" o:preferrelative="t" o:ole="">
             <o:lock v:ext="edit"/>
             <v:imagedata xmlns:r="http://schemas.openxmlformats.org/officeDocument/2006/relationships" r:id="docRId15" o:title=""/>
           </v:rect>
@@ -1333,8 +1333,8 @@
         </w:rPr>
       </w:pPr>
       <w:r>
-        <w:object w:dxaOrig="8640" w:dyaOrig="7128">
-          <v:rect xmlns:o="urn:schemas-microsoft-com:office:office" xmlns:v="urn:schemas-microsoft-com:vml" id="rectole0000000008" style="width:432.000000pt;height:356.400000pt" o:preferrelative="t" o:ole="">
+        <w:object w:dxaOrig="8747" w:dyaOrig="7207">
+          <v:rect xmlns:o="urn:schemas-microsoft-com:office:office" xmlns:v="urn:schemas-microsoft-com:vml" id="rectole0000000008" style="width:437.350000pt;height:360.350000pt" o:preferrelative="t" o:ole="">
             <o:lock v:ext="edit"/>
             <v:imagedata xmlns:r="http://schemas.openxmlformats.org/officeDocument/2006/relationships" r:id="docRId17" o:title=""/>
           </v:rect>
@@ -1358,8 +1358,8 @@
         </w:rPr>
       </w:pPr>
       <w:r>
-        <w:object w:dxaOrig="8640" w:dyaOrig="5184">
-          <v:rect xmlns:o="urn:schemas-microsoft-com:office:office" xmlns:v="urn:schemas-microsoft-com:vml" id="rectole0000000009" style="width:432.000000pt;height:259.200000pt" o:preferrelative="t" o:ole="">
+        <w:object w:dxaOrig="8747" w:dyaOrig="5244">
+          <v:rect xmlns:o="urn:schemas-microsoft-com:office:office" xmlns:v="urn:schemas-microsoft-com:vml" id="rectole0000000009" style="width:437.350000pt;height:262.200000pt" o:preferrelative="t" o:ole="">
             <o:lock v:ext="edit"/>
             <v:imagedata xmlns:r="http://schemas.openxmlformats.org/officeDocument/2006/relationships" r:id="docRId19" o:title=""/>
           </v:rect>
@@ -1427,8 +1427,8 @@
         </w:rPr>
       </w:pPr>
       <w:r>
-        <w:object w:dxaOrig="8640" w:dyaOrig="4500">
-          <v:rect xmlns:o="urn:schemas-microsoft-com:office:office" xmlns:v="urn:schemas-microsoft-com:vml" id="rectole0000000010" style="width:432.000000pt;height:225.000000pt" o:preferrelative="t" o:ole="">
+        <w:object w:dxaOrig="8747" w:dyaOrig="4555">
+          <v:rect xmlns:o="urn:schemas-microsoft-com:office:office" xmlns:v="urn:schemas-microsoft-com:vml" id="rectole0000000010" style="width:437.350000pt;height:227.750000pt" o:preferrelative="t" o:ole="">
             <o:lock v:ext="edit"/>
             <v:imagedata xmlns:r="http://schemas.openxmlformats.org/officeDocument/2006/relationships" r:id="docRId21" o:title=""/>
           </v:rect>
@@ -1495,6 +1495,37 @@
         </w:rPr>
         <w:t xml:space="preserve">URL to GitHub Repository:</w:t>
       </w:r>
+    </w:p>
+    <w:p>
+      <w:pPr>
+        <w:spacing w:before="0" w:after="160" w:line="259"/>
+        <w:ind w:right="0" w:left="0" w:firstLine="0"/>
+        <w:jc w:val="left"/>
+        <w:rPr>
+          <w:rFonts w:ascii="Times New Roman" w:hAnsi="Times New Roman" w:cs="Times New Roman" w:eastAsia="Times New Roman"/>
+          <w:b/>
+          <w:color w:val="auto"/>
+          <w:spacing w:val="0"/>
+          <w:position w:val="0"/>
+          <w:sz w:val="24"/>
+          <w:shd w:fill="auto" w:val="clear"/>
+        </w:rPr>
+      </w:pPr>
+      <w:hyperlink xmlns:r="http://schemas.openxmlformats.org/officeDocument/2006/relationships" r:id="docRId22">
+        <w:r>
+          <w:rPr>
+            <w:rFonts w:ascii="Times New Roman" w:hAnsi="Times New Roman" w:cs="Times New Roman" w:eastAsia="Times New Roman"/>
+            <w:b/>
+            <w:color w:val="0000FF"/>
+            <w:spacing w:val="0"/>
+            <w:position w:val="0"/>
+            <w:sz w:val="24"/>
+            <w:u w:val="single"/>
+            <w:shd w:fill="auto" w:val="clear"/>
+          </w:rPr>
+          <w:t xml:space="preserve">https://github.com/Abby-Taylor/Week6Assignment</w:t>
+        </w:r>
+      </w:hyperlink>
     </w:p>
   </w:body>
 </w:document>

</xml_diff>